<commit_message>
Updated design doc with PrettyPrint class card
</commit_message>
<xml_diff>
--- a/rel2project/documents/design.docx
+++ b/rel2project/documents/design.docx
@@ -194,13 +194,7 @@
         <w:rPr>
           <w:sz w:val="24"/>
         </w:rPr>
-        <w:t>Our team was assigned to design a text editing program for HTML coding, able to open a File and have text or HTML constructs inserted, as well as making said text/constructs editable via keyboard entry or through menu selections that automatically add in c</w:t>
-      </w:r>
-      <w:r>
-        <w:rPr>
-          <w:sz w:val="24"/>
-        </w:rPr>
-        <w:t xml:space="preserve">hanges to the page. </w:t>
+        <w:t xml:space="preserve">Our team was assigned to design a text editing program for HTML coding, able to open a File and have text or HTML constructs inserted, as well as making said text/constructs editable via keyboard entry or through menu selections that automatically add in changes to the page. </w:t>
       </w:r>
     </w:p>
     <w:p>
@@ -317,13 +311,7 @@
         <w:rPr>
           <w:sz w:val="24"/>
         </w:rPr>
-        <w:t>The domain for our project revolves around the actual HTML file, and everything builds off that, starting with the text buffer where all of the changes are displayed. From the buffer, we have the HTML and the text as two separate facets of the domain, with</w:t>
-      </w:r>
-      <w:r>
-        <w:rPr>
-          <w:sz w:val="24"/>
-        </w:rPr>
-        <w:t xml:space="preserve"> the HTML being further broken down into tags and attributes. This design exemplifies the fact that we have to focus equally on text and HTML in the surface-level functions of our program. </w:t>
+        <w:t xml:space="preserve">The domain for our project revolves around the actual HTML file, and everything builds off that, starting with the text buffer where all of the changes are displayed. From the buffer, we have the HTML and the text as two separate facets of the domain, with the HTML being further broken down into tags and attributes. This design exemplifies the fact that we have to focus equally on text and HTML in the surface-level functions of our program. </w:t>
       </w:r>
     </w:p>
     <w:p>
@@ -538,19 +526,7 @@
         <w:rPr>
           <w:sz w:val="24"/>
         </w:rPr>
-        <w:t>Ou</w:t>
-      </w:r>
-      <w:r>
-        <w:rPr>
-          <w:sz w:val="24"/>
-        </w:rPr>
-        <w:t>r first major class is the Mediator, which is used to interpret requests from other classes and receive information for them by telling other classes what methods to run and getting the results. The Mediator has knowledge of five different classes; Prompt,</w:t>
-      </w:r>
-      <w:r>
-        <w:rPr>
-          <w:sz w:val="24"/>
-        </w:rPr>
-        <w:t xml:space="preserve"> </w:t>
+        <w:t xml:space="preserve">Our first major class is the Mediator, which is used to interpret requests from other classes and receive information for them by telling other classes what methods to run and getting the results. The Mediator has knowledge of five different classes; Prompt, </w:t>
       </w:r>
       <w:proofErr w:type="spellStart"/>
       <w:r>
@@ -741,13 +717,7 @@
         <w:rPr>
           <w:sz w:val="24"/>
         </w:rPr>
-        <w:t xml:space="preserve"> is another Mediator class, with knowledge of Mediator and our Observable objects. The main purpose of this class is to pass inform</w:t>
-      </w:r>
-      <w:r>
-        <w:rPr>
-          <w:sz w:val="24"/>
-        </w:rPr>
-        <w:t xml:space="preserve">ation between Observable and Mediator, in order to reduce the number of things that Mediator is directly tied into. </w:t>
+        <w:t xml:space="preserve"> is another Mediator class, with knowledge of Mediator and our Observable objects. The main purpose of this class is to pass information between Observable and Mediator, in order to reduce the number of things that Mediator is directly tied into. </w:t>
       </w:r>
     </w:p>
     <w:p>
@@ -861,13 +831,7 @@
         <w:rPr>
           <w:sz w:val="24"/>
         </w:rPr>
-        <w:t xml:space="preserve"> is a Build</w:t>
-      </w:r>
-      <w:r>
-        <w:rPr>
-          <w:sz w:val="24"/>
-        </w:rPr>
-        <w:t xml:space="preserve">er class, with knowledge of Command and Mediator. </w:t>
+        <w:t xml:space="preserve"> is a Builder class, with knowledge of Command and Mediator. </w:t>
       </w:r>
       <w:proofErr w:type="spellStart"/>
       <w:r>
@@ -897,13 +861,7 @@
         <w:rPr>
           <w:sz w:val="24"/>
         </w:rPr>
-        <w:t>Comma</w:t>
-      </w:r>
-      <w:r>
-        <w:rPr>
-          <w:sz w:val="24"/>
-        </w:rPr>
-        <w:t xml:space="preserve">nd is a Command class, with knowledge of </w:t>
+        <w:t xml:space="preserve">Command is a Command class, with knowledge of </w:t>
       </w:r>
       <w:proofErr w:type="spellStart"/>
       <w:r>
@@ -938,13 +896,7 @@
         <w:rPr>
           <w:sz w:val="24"/>
         </w:rPr>
-        <w:t>Fil</w:t>
-      </w:r>
-      <w:r>
-        <w:rPr>
-          <w:sz w:val="24"/>
-        </w:rPr>
-        <w:t>eContent</w:t>
+        <w:t>FileContent</w:t>
       </w:r>
       <w:proofErr w:type="spellEnd"/>
       <w:r>
@@ -1080,13 +1032,7 @@
         <w:rPr>
           <w:sz w:val="24"/>
         </w:rPr>
-        <w:t xml:space="preserve"> and two concrete subclasses. The purpose of</w:t>
-      </w:r>
-      <w:r>
-        <w:rPr>
-          <w:sz w:val="24"/>
-        </w:rPr>
-        <w:t xml:space="preserve"> these classes is to sort all of the HTML links on the page in a new dialog, and use given information to determine if it should run the </w:t>
+        <w:t xml:space="preserve"> and two concrete subclasses. The purpose of these classes is to sort all of the HTML links on the page in a new dialog, and use given information to determine if it should run the </w:t>
       </w:r>
       <w:proofErr w:type="spellStart"/>
       <w:r>
@@ -1253,13 +1199,7 @@
         <w:rPr>
           <w:sz w:val="24"/>
         </w:rPr>
-        <w:t xml:space="preserve"> acts as the current file and stores changes, and contains a switch for changing tabs, upon which the</w:t>
-      </w:r>
-      <w:r>
-        <w:rPr>
-          <w:sz w:val="24"/>
-        </w:rPr>
-        <w:t xml:space="preserve"> current file is saved before loading up the other tab. </w:t>
+        <w:t xml:space="preserve"> acts as the current file and stores changes, and contains a switch for changing tabs, upon which the current file is saved before loading up the other tab. </w:t>
       </w:r>
     </w:p>
     <w:p>
@@ -1586,18 +1526,7 @@
           <w:sz w:val="24"/>
         </w:rPr>
         <w:tab/>
-      </w:r>
-      <w:r>
-        <w:rPr>
-          <w:sz w:val="24"/>
-        </w:rPr>
-        <w:t>We feel our implementation completes the given requirements to a satisfactory level. Having spent several meetings on the patterns alone, we were able to use the following meetings to ensure that we properly implemented the patterns in our code. The only p</w:t>
-      </w:r>
-      <w:r>
-        <w:rPr>
-          <w:sz w:val="24"/>
-        </w:rPr>
-        <w:t xml:space="preserve">attern that might not have been used to its full potential was the Strategy pattern, since we only used it to choose between two strategies. </w:t>
+        <w:t xml:space="preserve">We feel our implementation completes the given requirements to a satisfactory level. Having spent several meetings on the patterns alone, we were able to use the following meetings to ensure that we properly implemented the patterns in our code. The only pattern that might not have been used to its full potential was the Strategy pattern, since we only used it to choose between two strategies. </w:t>
       </w:r>
     </w:p>
     <w:p>
@@ -1609,19 +1538,7 @@
           <w:sz w:val="24"/>
         </w:rPr>
         <w:tab/>
-        <w:t>In the final stretch of coding, we were able to work in some of the requirements that were removed from our instr</w:t>
-      </w:r>
-      <w:r>
-        <w:rPr>
-          <w:sz w:val="24"/>
-        </w:rPr>
-        <w:t xml:space="preserve">uctions for R1 and R2 due to our language switch. We were not required to do Word Wrap, Auto-Indent, Command-Line ARGs, reduced functionality if not Well-Formed, or Outline View. However, we were able to implement the reduced functionality requirement, as </w:t>
-      </w:r>
-      <w:r>
-        <w:rPr>
-          <w:sz w:val="24"/>
-        </w:rPr>
-        <w:t xml:space="preserve">well as word wrap. </w:t>
+        <w:t xml:space="preserve">In the final stretch of coding, we were able to work in some of the requirements that were removed from our instructions for R1 and R2 due to our language switch. We were not required to do Word Wrap, Auto-Indent, Command-Line ARGs, reduced functionality if not Well-Formed, or Outline View. However, we were able to implement the reduced functionality requirement, as well as word wrap. </w:t>
       </w:r>
     </w:p>
     <w:p>
@@ -1651,19 +1568,7 @@
           <w:sz w:val="24"/>
         </w:rPr>
         <w:tab/>
-        <w:t>With this second--final--release of the HTML Editor project, we feel that the implementation of our patterns into our project, and the functionality of the project itself, are in a good place. We spent almost as much time t</w:t>
-      </w:r>
-      <w:r>
-        <w:rPr>
-          <w:sz w:val="24"/>
-        </w:rPr>
-        <w:t>his release on the details of our design and our usage of patterns as we did on the coding. Our system diagram is a testament to this, much more detailed than the R1 diagram, representing every major class interaction in our underlying system. For this rel</w:t>
-      </w:r>
-      <w:r>
-        <w:rPr>
-          <w:sz w:val="24"/>
-        </w:rPr>
-        <w:t xml:space="preserve">ease, we implemented five different design patterns. The </w:t>
+        <w:t xml:space="preserve">With this second--final--release of the HTML Editor project, we feel that the implementation of our patterns into our project, and the functionality of the project itself, are in a good place. We spent almost as much time this release on the details of our design and our usage of patterns as we did on the coding. Our system diagram is a testament to this, much more detailed than the R1 diagram, representing every major class interaction in our underlying system. For this release, we implemented five different design patterns. The </w:t>
       </w:r>
       <w:proofErr w:type="spellStart"/>
       <w:r>
@@ -1691,13 +1596,7 @@
         <w:rPr>
           <w:sz w:val="24"/>
         </w:rPr>
-        <w:t xml:space="preserve"> subsystem is a Builder, which we use to tak</w:t>
-      </w:r>
-      <w:r>
-        <w:rPr>
-          <w:sz w:val="24"/>
-        </w:rPr>
-        <w:t xml:space="preserve">e information on what types of commands to create, and work with Command (a Command class) to create and “distribute” commands throughout the project. The </w:t>
+        <w:t xml:space="preserve"> subsystem is a Builder, which we use to take information on what types of commands to create, and work with Command (a Command class) to create and “distribute” commands throughout the project. The </w:t>
       </w:r>
       <w:proofErr w:type="spellStart"/>
       <w:r>
@@ -1711,13 +1610,7 @@
         <w:rPr>
           <w:sz w:val="24"/>
         </w:rPr>
-        <w:t xml:space="preserve"> subsystem uses Strategy to choose how to sort the URLs present in the file and display the</w:t>
-      </w:r>
-      <w:r>
-        <w:rPr>
-          <w:sz w:val="24"/>
-        </w:rPr>
-        <w:t xml:space="preserve">m to the user. The Mediator and </w:t>
+        <w:t xml:space="preserve"> subsystem uses Strategy to choose how to sort the URLs present in the file and display them to the user. The Mediator and </w:t>
       </w:r>
       <w:proofErr w:type="spellStart"/>
       <w:r>
@@ -1760,11 +1653,6 @@
           <w:sz w:val="24"/>
         </w:rPr>
         <w:tab/>
-      </w:r>
-      <w:r>
-        <w:rPr>
-          <w:sz w:val="24"/>
-        </w:rPr>
         <w:t xml:space="preserve">Looking back at the entire project, we feel that we’d have had a much easier time if we had used Java from the start. While </w:t>
       </w:r>
       <w:proofErr w:type="spellStart"/>
@@ -1779,25 +1667,7 @@
         <w:rPr>
           <w:sz w:val="24"/>
         </w:rPr>
-        <w:t xml:space="preserve"> is slightly simpler to implement the functionality in, it was almost impossible to properly use patterns in, and using it</w:t>
-      </w:r>
-      <w:r>
-        <w:rPr>
-          <w:sz w:val="24"/>
-        </w:rPr>
-        <w:t xml:space="preserve"> for our first release set us back a lot of work for the start of R2, even considering the removed requirements we negotiated. We also agreed that if it was possible, we’d have started this release sooner, and done more research into built in functionaliti</w:t>
-      </w:r>
-      <w:r>
-        <w:rPr>
-          <w:sz w:val="24"/>
-        </w:rPr>
-        <w:t>es before diving into code. We had meetings the majority of days between R1 and R2, for several hours each time, and it still felt like a rush to the finish. This wasn’t helped by a couple instances of us trying to implement something and then shortly afte</w:t>
-      </w:r>
-      <w:r>
-        <w:rPr>
-          <w:sz w:val="24"/>
-        </w:rPr>
-        <w:t xml:space="preserve">r realizing there was a simpler built in way to do it, leading us to scrapping code and implementing the simpler way. </w:t>
+        <w:t xml:space="preserve"> is slightly simpler to implement the functionality in, it was almost impossible to properly use patterns in, and using it for our first release set us back a lot of work for the start of R2, even considering the removed requirements we negotiated. We also agreed that if it was possible, we’d have started this release sooner, and done more research into built in functionalities before diving into code. We had meetings the majority of days between R1 and R2, for several hours each time, and it still felt like a rush to the finish. This wasn’t helped by a couple instances of us trying to implement something and then shortly after realizing there was a simpler built in way to do it, leading us to scrapping code and implementing the simpler way. </w:t>
       </w:r>
     </w:p>
     <w:p>
@@ -11327,6 +11197,267 @@
               <w:t>Vogler</w:t>
             </w:r>
             <w:proofErr w:type="spellEnd"/>
+          </w:p>
+        </w:tc>
+      </w:tr>
+    </w:tbl>
+    <w:p>
+      <w:pPr>
+        <w:pStyle w:val="normal0"/>
+      </w:pPr>
+    </w:p>
+    <w:p>
+      <w:pPr>
+        <w:pStyle w:val="normal0"/>
+      </w:pPr>
+    </w:p>
+    <w:p>
+      <w:pPr>
+        <w:pStyle w:val="normal0"/>
+      </w:pPr>
+    </w:p>
+    <w:p>
+      <w:pPr>
+        <w:pStyle w:val="normal0"/>
+      </w:pPr>
+    </w:p>
+    <w:p>
+      <w:pPr>
+        <w:pStyle w:val="normal0"/>
+      </w:pPr>
+    </w:p>
+    <w:p>
+      <w:pPr>
+        <w:pStyle w:val="normal0"/>
+      </w:pPr>
+    </w:p>
+    <w:p>
+      <w:pPr>
+        <w:pStyle w:val="normal0"/>
+      </w:pPr>
+    </w:p>
+    <w:tbl>
+      <w:tblPr>
+        <w:tblStyle w:val="TableGrid"/>
+        <w:tblW w:w="0" w:type="auto"/>
+        <w:tblLook w:val="04A0"/>
+      </w:tblPr>
+      <w:tblGrid>
+        <w:gridCol w:w="9378"/>
+      </w:tblGrid>
+      <w:tr>
+        <w:trPr>
+          <w:trHeight w:val="530"/>
+        </w:trPr>
+        <w:tc>
+          <w:tcPr>
+            <w:tcW w:w="9378" w:type="dxa"/>
+          </w:tcPr>
+          <w:p>
+            <w:pPr>
+              <w:pStyle w:val="normal0"/>
+              <w:rPr>
+                <w:sz w:val="24"/>
+                <w:szCs w:val="24"/>
+              </w:rPr>
+            </w:pPr>
+            <w:r>
+              <w:rPr>
+                <w:b/>
+                <w:sz w:val="24"/>
+                <w:szCs w:val="24"/>
+              </w:rPr>
+              <w:lastRenderedPageBreak/>
+              <w:t>Class:</w:t>
+            </w:r>
+            <w:r>
+              <w:rPr>
+                <w:sz w:val="24"/>
+                <w:szCs w:val="24"/>
+              </w:rPr>
+              <w:t xml:space="preserve"> </w:t>
+            </w:r>
+            <w:proofErr w:type="spellStart"/>
+            <w:r>
+              <w:rPr>
+                <w:sz w:val="24"/>
+                <w:szCs w:val="24"/>
+              </w:rPr>
+              <w:t>PrettyPrint</w:t>
+            </w:r>
+            <w:proofErr w:type="spellEnd"/>
+          </w:p>
+        </w:tc>
+      </w:tr>
+      <w:tr>
+        <w:trPr>
+          <w:trHeight w:val="530"/>
+        </w:trPr>
+        <w:tc>
+          <w:tcPr>
+            <w:tcW w:w="9378" w:type="dxa"/>
+          </w:tcPr>
+          <w:p>
+            <w:pPr>
+              <w:pStyle w:val="normal0"/>
+              <w:rPr>
+                <w:sz w:val="24"/>
+                <w:szCs w:val="24"/>
+              </w:rPr>
+            </w:pPr>
+            <w:r>
+              <w:rPr>
+                <w:b/>
+                <w:sz w:val="24"/>
+                <w:szCs w:val="24"/>
+              </w:rPr>
+              <w:t xml:space="preserve">Responsibilities: </w:t>
+            </w:r>
+            <w:r>
+              <w:rPr>
+                <w:sz w:val="24"/>
+                <w:szCs w:val="24"/>
+              </w:rPr>
+              <w:t>Format HTML to follow indentation standards on button press.</w:t>
+            </w:r>
+          </w:p>
+        </w:tc>
+      </w:tr>
+      <w:tr>
+        <w:trPr>
+          <w:trHeight w:val="530"/>
+        </w:trPr>
+        <w:tc>
+          <w:tcPr>
+            <w:tcW w:w="9378" w:type="dxa"/>
+          </w:tcPr>
+          <w:p>
+            <w:pPr>
+              <w:pStyle w:val="normal0"/>
+              <w:rPr>
+                <w:sz w:val="24"/>
+                <w:szCs w:val="24"/>
+              </w:rPr>
+            </w:pPr>
+            <w:r>
+              <w:rPr>
+                <w:b/>
+                <w:sz w:val="24"/>
+                <w:szCs w:val="24"/>
+              </w:rPr>
+              <w:t xml:space="preserve">Uses: </w:t>
+            </w:r>
+            <w:proofErr w:type="spellStart"/>
+            <w:r>
+              <w:rPr>
+                <w:sz w:val="24"/>
+                <w:szCs w:val="24"/>
+              </w:rPr>
+              <w:t>MainView</w:t>
+            </w:r>
+            <w:proofErr w:type="spellEnd"/>
+            <w:r>
+              <w:rPr>
+                <w:sz w:val="24"/>
+                <w:szCs w:val="24"/>
+              </w:rPr>
+              <w:t xml:space="preserve">, </w:t>
+            </w:r>
+            <w:proofErr w:type="spellStart"/>
+            <w:r>
+              <w:rPr>
+                <w:sz w:val="24"/>
+                <w:szCs w:val="24"/>
+              </w:rPr>
+              <w:t>TextAreaView</w:t>
+            </w:r>
+            <w:proofErr w:type="spellEnd"/>
+          </w:p>
+        </w:tc>
+      </w:tr>
+      <w:tr>
+        <w:trPr>
+          <w:trHeight w:val="548"/>
+        </w:trPr>
+        <w:tc>
+          <w:tcPr>
+            <w:tcW w:w="9378" w:type="dxa"/>
+          </w:tcPr>
+          <w:p>
+            <w:pPr>
+              <w:pStyle w:val="normal0"/>
+              <w:rPr>
+                <w:sz w:val="24"/>
+                <w:szCs w:val="24"/>
+              </w:rPr>
+            </w:pPr>
+            <w:r>
+              <w:rPr>
+                <w:b/>
+                <w:sz w:val="24"/>
+                <w:szCs w:val="24"/>
+              </w:rPr>
+              <w:t xml:space="preserve">Used By: </w:t>
+            </w:r>
+            <w:proofErr w:type="spellStart"/>
+            <w:r>
+              <w:rPr>
+                <w:sz w:val="24"/>
+                <w:szCs w:val="24"/>
+              </w:rPr>
+              <w:t>MainView</w:t>
+            </w:r>
+            <w:proofErr w:type="spellEnd"/>
+          </w:p>
+        </w:tc>
+      </w:tr>
+      <w:tr>
+        <w:trPr>
+          <w:trHeight w:val="512"/>
+        </w:trPr>
+        <w:tc>
+          <w:tcPr>
+            <w:tcW w:w="9378" w:type="dxa"/>
+          </w:tcPr>
+          <w:p>
+            <w:pPr>
+              <w:pStyle w:val="normal0"/>
+              <w:rPr>
+                <w:sz w:val="24"/>
+                <w:szCs w:val="24"/>
+              </w:rPr>
+            </w:pPr>
+            <w:r>
+              <w:rPr>
+                <w:b/>
+                <w:sz w:val="24"/>
+                <w:szCs w:val="24"/>
+              </w:rPr>
+              <w:t xml:space="preserve">Authors: </w:t>
+            </w:r>
+            <w:r>
+              <w:rPr>
+                <w:sz w:val="24"/>
+                <w:szCs w:val="24"/>
+              </w:rPr>
+              <w:t xml:space="preserve">Adam </w:t>
+            </w:r>
+            <w:proofErr w:type="spellStart"/>
+            <w:r>
+              <w:rPr>
+                <w:sz w:val="24"/>
+                <w:szCs w:val="24"/>
+              </w:rPr>
+              <w:t>Audycki</w:t>
+            </w:r>
+            <w:proofErr w:type="spellEnd"/>
+            <w:r>
+              <w:rPr>
+                <w:sz w:val="24"/>
+                <w:szCs w:val="24"/>
+              </w:rPr>
+              <w:t>, Dylan Hogue, Braxton Frederick</w:t>
+            </w:r>
           </w:p>
         </w:tc>
       </w:tr>
@@ -11516,6 +11647,7 @@
   <w:style w:type="paragraph" w:default="1" w:styleId="Normal">
     <w:name w:val="Normal"/>
     <w:qFormat/>
+    <w:rsid w:val="006473C5"/>
   </w:style>
   <w:style w:type="paragraph" w:styleId="Heading1">
     <w:name w:val="heading 1"/>
@@ -12229,6 +12361,32 @@
       <w:szCs w:val="16"/>
     </w:rPr>
   </w:style>
+  <w:style w:type="table" w:styleId="TableGrid">
+    <w:name w:val="Table Grid"/>
+    <w:basedOn w:val="TableNormal"/>
+    <w:uiPriority w:val="59"/>
+    <w:rsid w:val="00003945"/>
+    <w:pPr>
+      <w:spacing w:line="240" w:lineRule="auto"/>
+    </w:pPr>
+    <w:tblPr>
+      <w:tblInd w:w="0" w:type="dxa"/>
+      <w:tblBorders>
+        <w:top w:val="single" w:sz="4" w:space="0" w:color="auto"/>
+        <w:left w:val="single" w:sz="4" w:space="0" w:color="auto"/>
+        <w:bottom w:val="single" w:sz="4" w:space="0" w:color="auto"/>
+        <w:right w:val="single" w:sz="4" w:space="0" w:color="auto"/>
+        <w:insideH w:val="single" w:sz="4" w:space="0" w:color="auto"/>
+        <w:insideV w:val="single" w:sz="4" w:space="0" w:color="auto"/>
+      </w:tblBorders>
+      <w:tblCellMar>
+        <w:top w:w="0" w:type="dxa"/>
+        <w:left w:w="108" w:type="dxa"/>
+        <w:bottom w:w="0" w:type="dxa"/>
+        <w:right w:w="108" w:type="dxa"/>
+      </w:tblCellMar>
+    </w:tblPr>
+  </w:style>
 </w:styles>
 </file>
 

</xml_diff>

<commit_message>
Updated PrettyPrint card to say FormatHelper, changed authors
</commit_message>
<xml_diff>
--- a/rel2project/documents/design.docx
+++ b/rel2project/documents/design.docx
@@ -11283,7 +11283,7 @@
                 <w:sz w:val="24"/>
                 <w:szCs w:val="24"/>
               </w:rPr>
-              <w:t>PrettyPrint</w:t>
+              <w:t>FormatHelper</w:t>
             </w:r>
             <w:proofErr w:type="spellEnd"/>
           </w:p>
@@ -11440,23 +11440,7 @@
                 <w:sz w:val="24"/>
                 <w:szCs w:val="24"/>
               </w:rPr>
-              <w:t xml:space="preserve">Adam </w:t>
-            </w:r>
-            <w:proofErr w:type="spellStart"/>
-            <w:r>
-              <w:rPr>
-                <w:sz w:val="24"/>
-                <w:szCs w:val="24"/>
-              </w:rPr>
-              <w:t>Audycki</w:t>
-            </w:r>
-            <w:proofErr w:type="spellEnd"/>
-            <w:r>
-              <w:rPr>
-                <w:sz w:val="24"/>
-                <w:szCs w:val="24"/>
-              </w:rPr>
-              <w:t>, Dylan Hogue, Braxton Frederick</w:t>
+              <w:t>Dylan Hogue</w:t>
             </w:r>
           </w:p>
         </w:tc>

</xml_diff>

<commit_message>
Updates to Readme and design doc
</commit_message>
<xml_diff>
--- a/rel2project/documents/design.docx
+++ b/rel2project/documents/design.docx
@@ -11422,6 +11422,7 @@
           <w:p>
             <w:pPr>
               <w:pStyle w:val="normal0"/>
+              <w:ind w:left="13680" w:hanging="13680"/>
               <w:rPr>
                 <w:sz w:val="24"/>
                 <w:szCs w:val="24"/>
@@ -11442,6 +11443,22 @@
               </w:rPr>
               <w:t>Dylan Hogue</w:t>
             </w:r>
+            <w:r>
+              <w:rPr>
+                <w:sz w:val="24"/>
+                <w:szCs w:val="24"/>
+              </w:rPr>
+              <w:t xml:space="preserve">, Andrew </w:t>
+            </w:r>
+            <w:proofErr w:type="spellStart"/>
+            <w:r>
+              <w:rPr>
+                <w:sz w:val="24"/>
+                <w:szCs w:val="24"/>
+              </w:rPr>
+              <w:t>Vogler</w:t>
+            </w:r>
+            <w:proofErr w:type="spellEnd"/>
           </w:p>
         </w:tc>
       </w:tr>

</xml_diff>